<commit_message>
Don't move textbox with text
[git-p4: depot-paths = "//depot/Shul/Applications/ShomreiTorah.Billing/": change = 1822]
</commit_message>
<xml_diff>
--- a/Word Templates/Mailings/Envelopes.docx
+++ b/Word Templates/Mailings/Envelopes.docx
@@ -1,14 +1,12 @@
 
 <file path=word/document.xml><?xml version="1.0" encoding="utf-8"?>
-<w:document xmlns:ve="http://schemas.openxmlformats.org/markup-compatibility/2006" xmlns:o="urn:schemas-microsoft-com:office:office" xmlns:r="http://schemas.openxmlformats.org/officeDocument/2006/relationships" xmlns:m="http://schemas.openxmlformats.org/officeDocument/2006/math" xmlns:v="urn:schemas-microsoft-com:vml" xmlns:wp="http://schemas.openxmlformats.org/drawingml/2006/wordprocessingDrawing" xmlns:w10="urn:schemas-microsoft-com:office:word" xmlns:w="http://schemas.openxmlformats.org/wordprocessingml/2006/main" xmlns:wne="http://schemas.microsoft.com/office/word/2006/wordml">
+<w:document xmlns:wpc="http://schemas.microsoft.com/office/word/2010/wordprocessingCanvas" xmlns:mc="http://schemas.openxmlformats.org/markup-compatibility/2006" xmlns:o="urn:schemas-microsoft-com:office:office" xmlns:r="http://schemas.openxmlformats.org/officeDocument/2006/relationships" xmlns:m="http://schemas.openxmlformats.org/officeDocument/2006/math" xmlns:v="urn:schemas-microsoft-com:vml" xmlns:wp14="http://schemas.microsoft.com/office/word/2010/wordprocessingDrawing" xmlns:wp="http://schemas.openxmlformats.org/drawingml/2006/wordprocessingDrawing" xmlns:w10="urn:schemas-microsoft-com:office:word" xmlns:w="http://schemas.openxmlformats.org/wordprocessingml/2006/main" xmlns:w14="http://schemas.microsoft.com/office/word/2010/wordml" xmlns:wpg="http://schemas.microsoft.com/office/word/2010/wordprocessingGroup" xmlns:wpi="http://schemas.microsoft.com/office/word/2010/wordprocessingInk" xmlns:wne="http://schemas.microsoft.com/office/word/2006/wordml" xmlns:wps="http://schemas.microsoft.com/office/word/2010/wordprocessingShape" mc:Ignorable="w14 wp14">
   <w:body>
     <w:p>
       <w:pPr>
         <w:pStyle w:val="EnvelopeReturn"/>
         <w:framePr w:h="2188" w:hRule="exact" w:wrap="auto"/>
       </w:pPr>
-      <w:bookmarkStart w:id="0" w:name="_GoBack"/>
-      <w:bookmarkEnd w:id="0"/>
     </w:p>
     <w:p>
       <w:pPr>
@@ -21,7 +19,7 @@
           <w:noProof/>
         </w:rPr>
         <w:drawing>
-          <wp:inline distT="0" distB="0" distL="0" distR="0">
+          <wp:inline distT="0" distB="0" distL="0" distR="0" wp14:editId="42D32623">
             <wp:extent cx="1302589" cy="663036"/>
             <wp:effectExtent l="0" t="0" r="0" b="0"/>
             <wp:docPr id="3" name="Picture 3"/>
@@ -36,10 +34,10 @@
                     <pic:cNvPicPr/>
                   </pic:nvPicPr>
                   <pic:blipFill>
-                    <a:blip r:embed="rId5" cstate="print">
+                    <a:blip r:embed="rId6" cstate="print">
                       <a:extLst>
                         <a:ext uri="{28A0092B-C50C-407E-A947-70E740481C1C}">
-                          <a14:useLocalDpi xmlns:a14="http://schemas.microsoft.com/office/drawing/2010/main" xmlns:wps="http://schemas.microsoft.com/office/word/2010/wordprocessingShape" xmlns:wpi="http://schemas.microsoft.com/office/word/2010/wordprocessingInk" xmlns:wpg="http://schemas.microsoft.com/office/word/2010/wordprocessingGroup" xmlns:w14="http://schemas.microsoft.com/office/word/2010/wordml" xmlns:w="http://schemas.openxmlformats.org/wordprocessingml/2006/main" xmlns:w10="urn:schemas-microsoft-com:office:word" xmlns:wp14="http://schemas.microsoft.com/office/word/2010/wordprocessingDrawing" xmlns:v="urn:schemas-microsoft-com:vml" xmlns:o="urn:schemas-microsoft-com:office:office" xmlns:mc="http://schemas.openxmlformats.org/markup-compatibility/2006" xmlns:wpc="http://schemas.microsoft.com/office/word/2010/wordprocessingCanvas" xmlns="" val="0"/>
+                          <a14:useLocalDpi xmlns:a14="http://schemas.microsoft.com/office/drawing/2010/main" val="0"/>
                         </a:ext>
                       </a:extLst>
                     </a:blip>
@@ -80,6 +78,8 @@
       <w:r>
         <w:t>1360 Clifton Ave. #908</w:t>
       </w:r>
+      <w:bookmarkStart w:id="0" w:name="_GoBack"/>
+      <w:bookmarkEnd w:id="0"/>
     </w:p>
     <w:p>
       <w:pPr>
@@ -98,6 +98,7 @@
         </w:placeholder>
         <w:text/>
       </w:sdtPr>
+      <w:sdtEndPr/>
       <w:sdtContent>
         <w:p>
           <w:pPr>
@@ -120,7 +121,7 @@
             <v:stroke joinstyle="miter"/>
             <v:path gradientshapeok="t" o:connecttype="rect"/>
           </v:shapetype>
-          <v:shape id="_x0000_s1026" type="#_x0000_t202" style="position:absolute;margin-left:-228pt;margin-top:234.7pt;width:170.7pt;height:31.2pt;z-index:251658240" stroked="f">
+          <v:shape id="_x0000_s1026" type="#_x0000_t202" style="position:absolute;margin-left:25.9pt;margin-top:252.7pt;width:170.7pt;height:31.2pt;z-index:251658240;mso-position-horizontal:absolute;mso-position-horizontal-relative:page;mso-position-vertical:absolute;mso-position-vertical-relative:page" stroked="f">
             <v:textbox style="mso-next-textbox:#_x0000_s1026">
               <w:txbxContent>
                 <w:p>
@@ -130,6 +131,7 @@
                 </w:p>
               </w:txbxContent>
             </v:textbox>
+            <w10:wrap anchorx="page" anchory="page"/>
           </v:shape>
         </w:pict>
       </w:r>
@@ -149,7 +151,7 @@
 </file>
 
 <file path=word/styles.xml><?xml version="1.0" encoding="utf-8"?>
-<w:styles xmlns:r="http://schemas.openxmlformats.org/officeDocument/2006/relationships" xmlns:w="http://schemas.openxmlformats.org/wordprocessingml/2006/main">
+<w:styles xmlns:mc="http://schemas.openxmlformats.org/markup-compatibility/2006" xmlns:r="http://schemas.openxmlformats.org/officeDocument/2006/relationships" xmlns:w="http://schemas.openxmlformats.org/wordprocessingml/2006/main" xmlns:w14="http://schemas.microsoft.com/office/word/2010/wordml" mc:Ignorable="w14">
   <w:docDefaults>
     <w:rPrDefault>
       <w:rPr>
@@ -320,7 +322,6 @@
     <w:uiPriority w:val="99"/>
     <w:semiHidden/>
     <w:unhideWhenUsed/>
-    <w:qFormat/>
     <w:tblPr>
       <w:tblInd w:w="0" w:type="dxa"/>
       <w:tblCellMar>
@@ -604,7 +605,7 @@
 </file>
 
 <file path=word/glossary/document.xml><?xml version="1.0" encoding="utf-8"?>
-<w:glossaryDocument xmlns:ve="http://schemas.openxmlformats.org/markup-compatibility/2006" xmlns:o="urn:schemas-microsoft-com:office:office" xmlns:r="http://schemas.openxmlformats.org/officeDocument/2006/relationships" xmlns:m="http://schemas.openxmlformats.org/officeDocument/2006/math" xmlns:v="urn:schemas-microsoft-com:vml" xmlns:wp="http://schemas.openxmlformats.org/drawingml/2006/wordprocessingDrawing" xmlns:w10="urn:schemas-microsoft-com:office:word" xmlns:w="http://schemas.openxmlformats.org/wordprocessingml/2006/main" xmlns:wne="http://schemas.microsoft.com/office/word/2006/wordml">
+<w:glossaryDocument xmlns:wpc="http://schemas.microsoft.com/office/word/2010/wordprocessingCanvas" xmlns:mc="http://schemas.openxmlformats.org/markup-compatibility/2006" xmlns:o="urn:schemas-microsoft-com:office:office" xmlns:r="http://schemas.openxmlformats.org/officeDocument/2006/relationships" xmlns:m="http://schemas.openxmlformats.org/officeDocument/2006/math" xmlns:v="urn:schemas-microsoft-com:vml" xmlns:wp14="http://schemas.microsoft.com/office/word/2010/wordprocessingDrawing" xmlns:wp="http://schemas.openxmlformats.org/drawingml/2006/wordprocessingDrawing" xmlns:w10="urn:schemas-microsoft-com:office:word" xmlns:w="http://schemas.openxmlformats.org/wordprocessingml/2006/main" xmlns:w14="http://schemas.microsoft.com/office/word/2010/wordml" xmlns:wpg="http://schemas.microsoft.com/office/word/2010/wordprocessingGroup" xmlns:wpi="http://schemas.microsoft.com/office/word/2010/wordprocessingInk" xmlns:wne="http://schemas.microsoft.com/office/word/2006/wordml" xmlns:wps="http://schemas.microsoft.com/office/word/2010/wordprocessingShape" mc:Ignorable="w14 wp14">
   <w:docParts>
     <w:docPart>
       <w:docPartPr>
@@ -637,34 +638,34 @@
 </file>
 
 <file path=word/glossary/fontTable.xml><?xml version="1.0" encoding="utf-8"?>
-<w:fonts xmlns:r="http://schemas.openxmlformats.org/officeDocument/2006/relationships" xmlns:w="http://schemas.openxmlformats.org/wordprocessingml/2006/main">
+<w:fonts xmlns:mc="http://schemas.openxmlformats.org/markup-compatibility/2006" xmlns:r="http://schemas.openxmlformats.org/officeDocument/2006/relationships" xmlns:w="http://schemas.openxmlformats.org/wordprocessingml/2006/main" xmlns:w14="http://schemas.microsoft.com/office/word/2010/wordml" mc:Ignorable="w14">
   <w:font w:name="Calibri">
     <w:panose1 w:val="020F0502020204030204"/>
     <w:charset w:val="00"/>
     <w:family w:val="swiss"/>
     <w:pitch w:val="variable"/>
-    <w:sig w:usb0="A00002EF" w:usb1="4000207B" w:usb2="00000000" w:usb3="00000000" w:csb0="0000009F" w:csb1="00000000"/>
+    <w:sig w:usb0="E10002FF" w:usb1="4000ACFF" w:usb2="00000009" w:usb3="00000000" w:csb0="0000019F" w:csb1="00000000"/>
   </w:font>
   <w:font w:name="Arial">
     <w:panose1 w:val="020B0604020202020204"/>
     <w:charset w:val="00"/>
     <w:family w:val="swiss"/>
     <w:pitch w:val="variable"/>
-    <w:sig w:usb0="20002A87" w:usb1="80000000" w:usb2="00000008" w:usb3="00000000" w:csb0="000001FF" w:csb1="00000000"/>
+    <w:sig w:usb0="E0002AFF" w:usb1="C0007843" w:usb2="00000009" w:usb3="00000000" w:csb0="000001FF" w:csb1="00000000"/>
   </w:font>
   <w:font w:name="Times New Roman">
     <w:panose1 w:val="02020603050405020304"/>
     <w:charset w:val="00"/>
     <w:family w:val="roman"/>
     <w:pitch w:val="variable"/>
-    <w:sig w:usb0="20002A87" w:usb1="80000000" w:usb2="00000008" w:usb3="00000000" w:csb0="000001FF" w:csb1="00000000"/>
+    <w:sig w:usb0="E0002AFF" w:usb1="C0007841" w:usb2="00000009" w:usb3="00000000" w:csb0="000001FF" w:csb1="00000000"/>
   </w:font>
   <w:font w:name="Cambria">
     <w:panose1 w:val="02040503050406030204"/>
     <w:charset w:val="00"/>
     <w:family w:val="roman"/>
     <w:pitch w:val="variable"/>
-    <w:sig w:usb0="A00002EF" w:usb1="4000004B" w:usb2="00000000" w:usb3="00000000" w:csb0="0000009F" w:csb1="00000000"/>
+    <w:sig w:usb0="A00002EF" w:usb1="4000004B" w:usb2="00000000" w:usb3="00000000" w:csb0="0000019F" w:csb1="00000000"/>
   </w:font>
   <w:font w:name="Tahoma">
     <w:panose1 w:val="020B0604030504040204"/>
@@ -678,15 +679,17 @@
 </file>
 
 <file path=word/glossary/settings.xml><?xml version="1.0" encoding="utf-8"?>
-<w:settings xmlns:o="urn:schemas-microsoft-com:office:office" xmlns:r="http://schemas.openxmlformats.org/officeDocument/2006/relationships" xmlns:m="http://schemas.openxmlformats.org/officeDocument/2006/math" xmlns:v="urn:schemas-microsoft-com:vml" xmlns:w10="urn:schemas-microsoft-com:office:word" xmlns:w="http://schemas.openxmlformats.org/wordprocessingml/2006/main" xmlns:sl="http://schemas.openxmlformats.org/schemaLibrary/2006/main">
+<w:settings xmlns:mc="http://schemas.openxmlformats.org/markup-compatibility/2006" xmlns:o="urn:schemas-microsoft-com:office:office" xmlns:r="http://schemas.openxmlformats.org/officeDocument/2006/relationships" xmlns:m="http://schemas.openxmlformats.org/officeDocument/2006/math" xmlns:v="urn:schemas-microsoft-com:vml" xmlns:w10="urn:schemas-microsoft-com:office:word" xmlns:w="http://schemas.openxmlformats.org/wordprocessingml/2006/main" xmlns:w14="http://schemas.microsoft.com/office/word/2010/wordml" xmlns:sl="http://schemas.openxmlformats.org/schemaLibrary/2006/main" mc:Ignorable="w14">
   <w:view w:val="normal"/>
   <w:defaultTabStop w:val="720"/>
   <w:characterSpacingControl w:val="doNotCompress"/>
   <w:compat>
     <w:useFELayout/>
+    <w:compatSetting w:name="compatibilityMode" w:uri="http://schemas.microsoft.com/office/word" w:val="12"/>
   </w:compat>
   <w:rsids>
     <w:rsidRoot w:val="007E48FB"/>
+    <w:rsid w:val="00554FEA"/>
     <w:rsid w:val="007E48FB"/>
     <w:rsid w:val="008359AC"/>
     <w:rsid w:val="00935DC6"/>
@@ -696,7 +699,7 @@
     <m:mathFont m:val="Cambria Math"/>
     <m:brkBin m:val="before"/>
     <m:brkBinSub m:val="--"/>
-    <m:smallFrac m:val="off"/>
+    <m:smallFrac m:val="0"/>
     <m:dispDef/>
     <m:lMargin m:val="0"/>
     <m:rMargin m:val="0"/>
@@ -709,11 +712,12 @@
   <w:clrSchemeMapping w:bg1="light1" w:t1="dark1" w:bg2="light2" w:t2="dark2" w:accent1="accent1" w:accent2="accent2" w:accent3="accent3" w:accent4="accent4" w:accent5="accent5" w:accent6="accent6" w:hyperlink="hyperlink" w:followedHyperlink="followedHyperlink"/>
   <w:decimalSymbol w:val="."/>
   <w:listSeparator w:val=","/>
+  <w14:docId w14:val="00DB4DC4"/>
 </w:settings>
 </file>
 
 <file path=word/glossary/styles.xml><?xml version="1.0" encoding="utf-8"?>
-<w:styles xmlns:r="http://schemas.openxmlformats.org/officeDocument/2006/relationships" xmlns:w="http://schemas.openxmlformats.org/wordprocessingml/2006/main">
+<w:styles xmlns:mc="http://schemas.openxmlformats.org/markup-compatibility/2006" xmlns:r="http://schemas.openxmlformats.org/officeDocument/2006/relationships" xmlns:w="http://schemas.openxmlformats.org/wordprocessingml/2006/main" xmlns:w14="http://schemas.microsoft.com/office/word/2010/wordml" mc:Ignorable="w14">
   <w:docDefaults>
     <w:rPrDefault>
       <w:rPr>
@@ -884,7 +888,6 @@
     <w:uiPriority w:val="99"/>
     <w:semiHidden/>
     <w:unhideWhenUsed/>
-    <w:qFormat/>
     <w:tblPr>
       <w:tblInd w:w="0" w:type="dxa"/>
       <w:tblCellMar>
@@ -914,8 +917,198 @@
 </w:styles>
 </file>
 
+<file path=word/glossary/stylesWithEffects.xml><?xml version="1.0" encoding="utf-8"?>
+<w:styles xmlns:wpc="http://schemas.microsoft.com/office/word/2010/wordprocessingCanvas" xmlns:mc="http://schemas.openxmlformats.org/markup-compatibility/2006" xmlns:o="urn:schemas-microsoft-com:office:office" xmlns:r="http://schemas.openxmlformats.org/officeDocument/2006/relationships" xmlns:m="http://schemas.openxmlformats.org/officeDocument/2006/math" xmlns:v="urn:schemas-microsoft-com:vml" xmlns:wp14="http://schemas.microsoft.com/office/word/2010/wordprocessingDrawing" xmlns:wp="http://schemas.openxmlformats.org/drawingml/2006/wordprocessingDrawing" xmlns:w10="urn:schemas-microsoft-com:office:word" xmlns:w="http://schemas.openxmlformats.org/wordprocessingml/2006/main" xmlns:w14="http://schemas.microsoft.com/office/word/2010/wordml" xmlns:wpg="http://schemas.microsoft.com/office/word/2010/wordprocessingGroup" xmlns:wpi="http://schemas.microsoft.com/office/word/2010/wordprocessingInk" xmlns:wne="http://schemas.microsoft.com/office/word/2006/wordml" xmlns:wps="http://schemas.microsoft.com/office/word/2010/wordprocessingShape" mc:Ignorable="w14 wp14">
+  <w:docDefaults>
+    <w:rPrDefault>
+      <w:rPr>
+        <w:rFonts w:asciiTheme="minorHAnsi" w:eastAsiaTheme="minorEastAsia" w:hAnsiTheme="minorHAnsi" w:cstheme="minorBidi"/>
+        <w:sz w:val="22"/>
+        <w:szCs w:val="22"/>
+        <w:lang w:val="en-US" w:eastAsia="en-US" w:bidi="he-IL"/>
+      </w:rPr>
+    </w:rPrDefault>
+    <w:pPrDefault>
+      <w:pPr>
+        <w:spacing w:after="200" w:line="276" w:lineRule="auto"/>
+      </w:pPr>
+    </w:pPrDefault>
+  </w:docDefaults>
+  <w:latentStyles w:defLockedState="0" w:defUIPriority="99" w:defSemiHidden="1" w:defUnhideWhenUsed="1" w:defQFormat="0" w:count="267">
+    <w:lsdException w:name="Normal" w:semiHidden="0" w:uiPriority="0" w:unhideWhenUsed="0" w:qFormat="1"/>
+    <w:lsdException w:name="heading 1" w:semiHidden="0" w:uiPriority="9" w:unhideWhenUsed="0" w:qFormat="1"/>
+    <w:lsdException w:name="heading 2" w:uiPriority="9" w:qFormat="1"/>
+    <w:lsdException w:name="heading 3" w:uiPriority="9" w:qFormat="1"/>
+    <w:lsdException w:name="heading 4" w:uiPriority="9" w:qFormat="1"/>
+    <w:lsdException w:name="heading 5" w:uiPriority="9" w:qFormat="1"/>
+    <w:lsdException w:name="heading 6" w:uiPriority="9" w:qFormat="1"/>
+    <w:lsdException w:name="heading 7" w:uiPriority="9" w:qFormat="1"/>
+    <w:lsdException w:name="heading 8" w:uiPriority="9" w:qFormat="1"/>
+    <w:lsdException w:name="heading 9" w:uiPriority="9" w:qFormat="1"/>
+    <w:lsdException w:name="toc 1" w:uiPriority="39"/>
+    <w:lsdException w:name="toc 2" w:uiPriority="39"/>
+    <w:lsdException w:name="toc 3" w:uiPriority="39"/>
+    <w:lsdException w:name="toc 4" w:uiPriority="39"/>
+    <w:lsdException w:name="toc 5" w:uiPriority="39"/>
+    <w:lsdException w:name="toc 6" w:uiPriority="39"/>
+    <w:lsdException w:name="toc 7" w:uiPriority="39"/>
+    <w:lsdException w:name="toc 8" w:uiPriority="39"/>
+    <w:lsdException w:name="toc 9" w:uiPriority="39"/>
+    <w:lsdException w:name="caption" w:uiPriority="35" w:qFormat="1"/>
+    <w:lsdException w:name="Title" w:semiHidden="0" w:uiPriority="10" w:unhideWhenUsed="0" w:qFormat="1"/>
+    <w:lsdException w:name="Default Paragraph Font" w:uiPriority="1"/>
+    <w:lsdException w:name="Subtitle" w:semiHidden="0" w:uiPriority="11" w:unhideWhenUsed="0" w:qFormat="1"/>
+    <w:lsdException w:name="Strong" w:semiHidden="0" w:uiPriority="22" w:unhideWhenUsed="0" w:qFormat="1"/>
+    <w:lsdException w:name="Emphasis" w:semiHidden="0" w:uiPriority="20" w:unhideWhenUsed="0" w:qFormat="1"/>
+    <w:lsdException w:name="Table Grid" w:semiHidden="0" w:uiPriority="59" w:unhideWhenUsed="0"/>
+    <w:lsdException w:name="Placeholder Text" w:unhideWhenUsed="0"/>
+    <w:lsdException w:name="No Spacing" w:semiHidden="0" w:uiPriority="1" w:unhideWhenUsed="0" w:qFormat="1"/>
+    <w:lsdException w:name="Light Shading" w:semiHidden="0" w:uiPriority="60" w:unhideWhenUsed="0"/>
+    <w:lsdException w:name="Light List" w:semiHidden="0" w:uiPriority="61" w:unhideWhenUsed="0"/>
+    <w:lsdException w:name="Light Grid" w:semiHidden="0" w:uiPriority="62" w:unhideWhenUsed="0"/>
+    <w:lsdException w:name="Medium Shading 1" w:semiHidden="0" w:uiPriority="63" w:unhideWhenUsed="0"/>
+    <w:lsdException w:name="Medium Shading 2" w:semiHidden="0" w:uiPriority="64" w:unhideWhenUsed="0"/>
+    <w:lsdException w:name="Medium List 1" w:semiHidden="0" w:uiPriority="65" w:unhideWhenUsed="0"/>
+    <w:lsdException w:name="Medium List 2" w:semiHidden="0" w:uiPriority="66" w:unhideWhenUsed="0"/>
+    <w:lsdException w:name="Medium Grid 1" w:semiHidden="0" w:uiPriority="67" w:unhideWhenUsed="0"/>
+    <w:lsdException w:name="Medium Grid 2" w:semiHidden="0" w:uiPriority="68" w:unhideWhenUsed="0"/>
+    <w:lsdException w:name="Medium Grid 3" w:semiHidden="0" w:uiPriority="69" w:unhideWhenUsed="0"/>
+    <w:lsdException w:name="Dark List" w:semiHidden="0" w:uiPriority="70" w:unhideWhenUsed="0"/>
+    <w:lsdException w:name="Colorful Shading" w:semiHidden="0" w:uiPriority="71" w:unhideWhenUsed="0"/>
+    <w:lsdException w:name="Colorful List" w:semiHidden="0" w:uiPriority="72" w:unhideWhenUsed="0"/>
+    <w:lsdException w:name="Colorful Grid" w:semiHidden="0" w:uiPriority="73" w:unhideWhenUsed="0"/>
+    <w:lsdException w:name="Light Shading Accent 1" w:semiHidden="0" w:uiPriority="60" w:unhideWhenUsed="0"/>
+    <w:lsdException w:name="Light List Accent 1" w:semiHidden="0" w:uiPriority="61" w:unhideWhenUsed="0"/>
+    <w:lsdException w:name="Light Grid Accent 1" w:semiHidden="0" w:uiPriority="62" w:unhideWhenUsed="0"/>
+    <w:lsdException w:name="Medium Shading 1 Accent 1" w:semiHidden="0" w:uiPriority="63" w:unhideWhenUsed="0"/>
+    <w:lsdException w:name="Medium Shading 2 Accent 1" w:semiHidden="0" w:uiPriority="64" w:unhideWhenUsed="0"/>
+    <w:lsdException w:name="Medium List 1 Accent 1" w:semiHidden="0" w:uiPriority="65" w:unhideWhenUsed="0"/>
+    <w:lsdException w:name="Revision" w:unhideWhenUsed="0"/>
+    <w:lsdException w:name="List Paragraph" w:semiHidden="0" w:uiPriority="34" w:unhideWhenUsed="0" w:qFormat="1"/>
+    <w:lsdException w:name="Quote" w:semiHidden="0" w:uiPriority="29" w:unhideWhenUsed="0" w:qFormat="1"/>
+    <w:lsdException w:name="Intense Quote" w:semiHidden="0" w:uiPriority="30" w:unhideWhenUsed="0" w:qFormat="1"/>
+    <w:lsdException w:name="Medium List 2 Accent 1" w:semiHidden="0" w:uiPriority="66" w:unhideWhenUsed="0"/>
+    <w:lsdException w:name="Medium Grid 1 Accent 1" w:semiHidden="0" w:uiPriority="67" w:unhideWhenUsed="0"/>
+    <w:lsdException w:name="Medium Grid 2 Accent 1" w:semiHidden="0" w:uiPriority="68" w:unhideWhenUsed="0"/>
+    <w:lsdException w:name="Medium Grid 3 Accent 1" w:semiHidden="0" w:uiPriority="69" w:unhideWhenUsed="0"/>
+    <w:lsdException w:name="Dark List Accent 1" w:semiHidden="0" w:uiPriority="70" w:unhideWhenUsed="0"/>
+    <w:lsdException w:name="Colorful Shading Accent 1" w:semiHidden="0" w:uiPriority="71" w:unhideWhenUsed="0"/>
+    <w:lsdException w:name="Colorful List Accent 1" w:semiHidden="0" w:uiPriority="72" w:unhideWhenUsed="0"/>
+    <w:lsdException w:name="Colorful Grid Accent 1" w:semiHidden="0" w:uiPriority="73" w:unhideWhenUsed="0"/>
+    <w:lsdException w:name="Light Shading Accent 2" w:semiHidden="0" w:uiPriority="60" w:unhideWhenUsed="0"/>
+    <w:lsdException w:name="Light List Accent 2" w:semiHidden="0" w:uiPriority="61" w:unhideWhenUsed="0"/>
+    <w:lsdException w:name="Light Grid Accent 2" w:semiHidden="0" w:uiPriority="62" w:unhideWhenUsed="0"/>
+    <w:lsdException w:name="Medium Shading 1 Accent 2" w:semiHidden="0" w:uiPriority="63" w:unhideWhenUsed="0"/>
+    <w:lsdException w:name="Medium Shading 2 Accent 2" w:semiHidden="0" w:uiPriority="64" w:unhideWhenUsed="0"/>
+    <w:lsdException w:name="Medium List 1 Accent 2" w:semiHidden="0" w:uiPriority="65" w:unhideWhenUsed="0"/>
+    <w:lsdException w:name="Medium List 2 Accent 2" w:semiHidden="0" w:uiPriority="66" w:unhideWhenUsed="0"/>
+    <w:lsdException w:name="Medium Grid 1 Accent 2" w:semiHidden="0" w:uiPriority="67" w:unhideWhenUsed="0"/>
+    <w:lsdException w:name="Medium Grid 2 Accent 2" w:semiHidden="0" w:uiPriority="68" w:unhideWhenUsed="0"/>
+    <w:lsdException w:name="Medium Grid 3 Accent 2" w:semiHidden="0" w:uiPriority="69" w:unhideWhenUsed="0"/>
+    <w:lsdException w:name="Dark List Accent 2" w:semiHidden="0" w:uiPriority="70" w:unhideWhenUsed="0"/>
+    <w:lsdException w:name="Colorful Shading Accent 2" w:semiHidden="0" w:uiPriority="71" w:unhideWhenUsed="0"/>
+    <w:lsdException w:name="Colorful List Accent 2" w:semiHidden="0" w:uiPriority="72" w:unhideWhenUsed="0"/>
+    <w:lsdException w:name="Colorful Grid Accent 2" w:semiHidden="0" w:uiPriority="73" w:unhideWhenUsed="0"/>
+    <w:lsdException w:name="Light Shading Accent 3" w:semiHidden="0" w:uiPriority="60" w:unhideWhenUsed="0"/>
+    <w:lsdException w:name="Light List Accent 3" w:semiHidden="0" w:uiPriority="61" w:unhideWhenUsed="0"/>
+    <w:lsdException w:name="Light Grid Accent 3" w:semiHidden="0" w:uiPriority="62" w:unhideWhenUsed="0"/>
+    <w:lsdException w:name="Medium Shading 1 Accent 3" w:semiHidden="0" w:uiPriority="63" w:unhideWhenUsed="0"/>
+    <w:lsdException w:name="Medium Shading 2 Accent 3" w:semiHidden="0" w:uiPriority="64" w:unhideWhenUsed="0"/>
+    <w:lsdException w:name="Medium List 1 Accent 3" w:semiHidden="0" w:uiPriority="65" w:unhideWhenUsed="0"/>
+    <w:lsdException w:name="Medium List 2 Accent 3" w:semiHidden="0" w:uiPriority="66" w:unhideWhenUsed="0"/>
+    <w:lsdException w:name="Medium Grid 1 Accent 3" w:semiHidden="0" w:uiPriority="67" w:unhideWhenUsed="0"/>
+    <w:lsdException w:name="Medium Grid 2 Accent 3" w:semiHidden="0" w:uiPriority="68" w:unhideWhenUsed="0"/>
+    <w:lsdException w:name="Medium Grid 3 Accent 3" w:semiHidden="0" w:uiPriority="69" w:unhideWhenUsed="0"/>
+    <w:lsdException w:name="Dark List Accent 3" w:semiHidden="0" w:uiPriority="70" w:unhideWhenUsed="0"/>
+    <w:lsdException w:name="Colorful Shading Accent 3" w:semiHidden="0" w:uiPriority="71" w:unhideWhenUsed="0"/>
+    <w:lsdException w:name="Colorful List Accent 3" w:semiHidden="0" w:uiPriority="72" w:unhideWhenUsed="0"/>
+    <w:lsdException w:name="Colorful Grid Accent 3" w:semiHidden="0" w:uiPriority="73" w:unhideWhenUsed="0"/>
+    <w:lsdException w:name="Light Shading Accent 4" w:semiHidden="0" w:uiPriority="60" w:unhideWhenUsed="0"/>
+    <w:lsdException w:name="Light List Accent 4" w:semiHidden="0" w:uiPriority="61" w:unhideWhenUsed="0"/>
+    <w:lsdException w:name="Light Grid Accent 4" w:semiHidden="0" w:uiPriority="62" w:unhideWhenUsed="0"/>
+    <w:lsdException w:name="Medium Shading 1 Accent 4" w:semiHidden="0" w:uiPriority="63" w:unhideWhenUsed="0"/>
+    <w:lsdException w:name="Medium Shading 2 Accent 4" w:semiHidden="0" w:uiPriority="64" w:unhideWhenUsed="0"/>
+    <w:lsdException w:name="Medium List 1 Accent 4" w:semiHidden="0" w:uiPriority="65" w:unhideWhenUsed="0"/>
+    <w:lsdException w:name="Medium List 2 Accent 4" w:semiHidden="0" w:uiPriority="66" w:unhideWhenUsed="0"/>
+    <w:lsdException w:name="Medium Grid 1 Accent 4" w:semiHidden="0" w:uiPriority="67" w:unhideWhenUsed="0"/>
+    <w:lsdException w:name="Medium Grid 2 Accent 4" w:semiHidden="0" w:uiPriority="68" w:unhideWhenUsed="0"/>
+    <w:lsdException w:name="Medium Grid 3 Accent 4" w:semiHidden="0" w:uiPriority="69" w:unhideWhenUsed="0"/>
+    <w:lsdException w:name="Dark List Accent 4" w:semiHidden="0" w:uiPriority="70" w:unhideWhenUsed="0"/>
+    <w:lsdException w:name="Colorful Shading Accent 4" w:semiHidden="0" w:uiPriority="71" w:unhideWhenUsed="0"/>
+    <w:lsdException w:name="Colorful List Accent 4" w:semiHidden="0" w:uiPriority="72" w:unhideWhenUsed="0"/>
+    <w:lsdException w:name="Colorful Grid Accent 4" w:semiHidden="0" w:uiPriority="73" w:unhideWhenUsed="0"/>
+    <w:lsdException w:name="Light Shading Accent 5" w:semiHidden="0" w:uiPriority="60" w:unhideWhenUsed="0"/>
+    <w:lsdException w:name="Light List Accent 5" w:semiHidden="0" w:uiPriority="61" w:unhideWhenUsed="0"/>
+    <w:lsdException w:name="Light Grid Accent 5" w:semiHidden="0" w:uiPriority="62" w:unhideWhenUsed="0"/>
+    <w:lsdException w:name="Medium Shading 1 Accent 5" w:semiHidden="0" w:uiPriority="63" w:unhideWhenUsed="0"/>
+    <w:lsdException w:name="Medium Shading 2 Accent 5" w:semiHidden="0" w:uiPriority="64" w:unhideWhenUsed="0"/>
+    <w:lsdException w:name="Medium List 1 Accent 5" w:semiHidden="0" w:uiPriority="65" w:unhideWhenUsed="0"/>
+    <w:lsdException w:name="Medium List 2 Accent 5" w:semiHidden="0" w:uiPriority="66" w:unhideWhenUsed="0"/>
+    <w:lsdException w:name="Medium Grid 1 Accent 5" w:semiHidden="0" w:uiPriority="67" w:unhideWhenUsed="0"/>
+    <w:lsdException w:name="Medium Grid 2 Accent 5" w:semiHidden="0" w:uiPriority="68" w:unhideWhenUsed="0"/>
+    <w:lsdException w:name="Medium Grid 3 Accent 5" w:semiHidden="0" w:uiPriority="69" w:unhideWhenUsed="0"/>
+    <w:lsdException w:name="Dark List Accent 5" w:semiHidden="0" w:uiPriority="70" w:unhideWhenUsed="0"/>
+    <w:lsdException w:name="Colorful Shading Accent 5" w:semiHidden="0" w:uiPriority="71" w:unhideWhenUsed="0"/>
+    <w:lsdException w:name="Colorful List Accent 5" w:semiHidden="0" w:uiPriority="72" w:unhideWhenUsed="0"/>
+    <w:lsdException w:name="Colorful Grid Accent 5" w:semiHidden="0" w:uiPriority="73" w:unhideWhenUsed="0"/>
+    <w:lsdException w:name="Light Shading Accent 6" w:semiHidden="0" w:uiPriority="60" w:unhideWhenUsed="0"/>
+    <w:lsdException w:name="Light List Accent 6" w:semiHidden="0" w:uiPriority="61" w:unhideWhenUsed="0"/>
+    <w:lsdException w:name="Light Grid Accent 6" w:semiHidden="0" w:uiPriority="62" w:unhideWhenUsed="0"/>
+    <w:lsdException w:name="Medium Shading 1 Accent 6" w:semiHidden="0" w:uiPriority="63" w:unhideWhenUsed="0"/>
+    <w:lsdException w:name="Medium Shading 2 Accent 6" w:semiHidden="0" w:uiPriority="64" w:unhideWhenUsed="0"/>
+    <w:lsdException w:name="Medium List 1 Accent 6" w:semiHidden="0" w:uiPriority="65" w:unhideWhenUsed="0"/>
+    <w:lsdException w:name="Medium List 2 Accent 6" w:semiHidden="0" w:uiPriority="66" w:unhideWhenUsed="0"/>
+    <w:lsdException w:name="Medium Grid 1 Accent 6" w:semiHidden="0" w:uiPriority="67" w:unhideWhenUsed="0"/>
+    <w:lsdException w:name="Medium Grid 2 Accent 6" w:semiHidden="0" w:uiPriority="68" w:unhideWhenUsed="0"/>
+    <w:lsdException w:name="Medium Grid 3 Accent 6" w:semiHidden="0" w:uiPriority="69" w:unhideWhenUsed="0"/>
+    <w:lsdException w:name="Dark List Accent 6" w:semiHidden="0" w:uiPriority="70" w:unhideWhenUsed="0"/>
+    <w:lsdException w:name="Colorful Shading Accent 6" w:semiHidden="0" w:uiPriority="71" w:unhideWhenUsed="0"/>
+    <w:lsdException w:name="Colorful List Accent 6" w:semiHidden="0" w:uiPriority="72" w:unhideWhenUsed="0"/>
+    <w:lsdException w:name="Colorful Grid Accent 6" w:semiHidden="0" w:uiPriority="73" w:unhideWhenUsed="0"/>
+    <w:lsdException w:name="Subtle Emphasis" w:semiHidden="0" w:uiPriority="19" w:unhideWhenUsed="0" w:qFormat="1"/>
+    <w:lsdException w:name="Intense Emphasis" w:semiHidden="0" w:uiPriority="21" w:unhideWhenUsed="0" w:qFormat="1"/>
+    <w:lsdException w:name="Subtle Reference" w:semiHidden="0" w:uiPriority="31" w:unhideWhenUsed="0" w:qFormat="1"/>
+    <w:lsdException w:name="Intense Reference" w:semiHidden="0" w:uiPriority="32" w:unhideWhenUsed="0" w:qFormat="1"/>
+    <w:lsdException w:name="Book Title" w:semiHidden="0" w:uiPriority="33" w:unhideWhenUsed="0" w:qFormat="1"/>
+    <w:lsdException w:name="Bibliography" w:uiPriority="37"/>
+    <w:lsdException w:name="TOC Heading" w:uiPriority="39" w:qFormat="1"/>
+  </w:latentStyles>
+  <w:style w:type="paragraph" w:default="1" w:styleId="Normal">
+    <w:name w:val="Normal"/>
+    <w:qFormat/>
+  </w:style>
+  <w:style w:type="character" w:default="1" w:styleId="DefaultParagraphFont">
+    <w:name w:val="Default Paragraph Font"/>
+    <w:uiPriority w:val="1"/>
+    <w:semiHidden/>
+    <w:unhideWhenUsed/>
+  </w:style>
+  <w:style w:type="table" w:default="1" w:styleId="TableNormal">
+    <w:name w:val="Normal Table"/>
+    <w:uiPriority w:val="99"/>
+    <w:semiHidden/>
+    <w:unhideWhenUsed/>
+    <w:tblPr>
+      <w:tblInd w:w="0" w:type="dxa"/>
+      <w:tblCellMar>
+        <w:top w:w="0" w:type="dxa"/>
+        <w:left w:w="108" w:type="dxa"/>
+        <w:bottom w:w="0" w:type="dxa"/>
+        <w:right w:w="108" w:type="dxa"/>
+      </w:tblCellMar>
+    </w:tblPr>
+  </w:style>
+  <w:style w:type="numbering" w:default="1" w:styleId="NoList">
+    <w:name w:val="No List"/>
+    <w:uiPriority w:val="99"/>
+    <w:semiHidden/>
+    <w:unhideWhenUsed/>
+  </w:style>
+</w:styles>
+</file>
+
 <file path=word/glossary/webSettings.xml><?xml version="1.0" encoding="utf-8"?>
-<w:webSettings xmlns:r="http://schemas.openxmlformats.org/officeDocument/2006/relationships" xmlns:w="http://schemas.openxmlformats.org/wordprocessingml/2006/main">
+<w:webSettings xmlns:mc="http://schemas.openxmlformats.org/markup-compatibility/2006" xmlns:r="http://schemas.openxmlformats.org/officeDocument/2006/relationships" xmlns:w="http://schemas.openxmlformats.org/wordprocessingml/2006/main" xmlns:w14="http://schemas.microsoft.com/office/word/2010/wordml" mc:Ignorable="w14">
   <w:optimizeForBrowser/>
   <w:allowPNG/>
 </w:webSettings>
@@ -932,34 +1125,34 @@
         <a:sysClr val="window" lastClr="FFFFFF"/>
       </a:lt1>
       <a:dk2>
-        <a:srgbClr val="1F497D"/>
+        <a:srgbClr xmlns:mc="http://schemas.openxmlformats.org/markup-compatibility/2006" xmlns:a14="http://schemas.microsoft.com/office/drawing/2010/main" val="1F497D" mc:Ignorable=""/>
       </a:dk2>
       <a:lt2>
-        <a:srgbClr val="EEECE1"/>
+        <a:srgbClr xmlns:mc="http://schemas.openxmlformats.org/markup-compatibility/2006" xmlns:a14="http://schemas.microsoft.com/office/drawing/2010/main" val="EEECE1" mc:Ignorable=""/>
       </a:lt2>
       <a:accent1>
-        <a:srgbClr val="4F81BD"/>
+        <a:srgbClr xmlns:mc="http://schemas.openxmlformats.org/markup-compatibility/2006" xmlns:a14="http://schemas.microsoft.com/office/drawing/2010/main" val="4F81BD" mc:Ignorable=""/>
       </a:accent1>
       <a:accent2>
-        <a:srgbClr val="C0504D"/>
+        <a:srgbClr xmlns:mc="http://schemas.openxmlformats.org/markup-compatibility/2006" xmlns:a14="http://schemas.microsoft.com/office/drawing/2010/main" val="C0504D" mc:Ignorable=""/>
       </a:accent2>
       <a:accent3>
-        <a:srgbClr val="9BBB59"/>
+        <a:srgbClr xmlns:mc="http://schemas.openxmlformats.org/markup-compatibility/2006" xmlns:a14="http://schemas.microsoft.com/office/drawing/2010/main" val="9BBB59" mc:Ignorable=""/>
       </a:accent3>
       <a:accent4>
-        <a:srgbClr val="8064A2"/>
+        <a:srgbClr xmlns:mc="http://schemas.openxmlformats.org/markup-compatibility/2006" xmlns:a14="http://schemas.microsoft.com/office/drawing/2010/main" val="8064A2" mc:Ignorable=""/>
       </a:accent4>
       <a:accent5>
-        <a:srgbClr val="4BACC6"/>
+        <a:srgbClr xmlns:mc="http://schemas.openxmlformats.org/markup-compatibility/2006" xmlns:a14="http://schemas.microsoft.com/office/drawing/2010/main" val="4BACC6" mc:Ignorable=""/>
       </a:accent5>
       <a:accent6>
-        <a:srgbClr val="F79646"/>
+        <a:srgbClr xmlns:mc="http://schemas.openxmlformats.org/markup-compatibility/2006" xmlns:a14="http://schemas.microsoft.com/office/drawing/2010/main" val="F79646" mc:Ignorable=""/>
       </a:accent6>
       <a:hlink>
-        <a:srgbClr val="0000FF"/>
+        <a:srgbClr xmlns:mc="http://schemas.openxmlformats.org/markup-compatibility/2006" xmlns:a14="http://schemas.microsoft.com/office/drawing/2010/main" val="0000FF" mc:Ignorable=""/>
       </a:hlink>
       <a:folHlink>
-        <a:srgbClr val="800080"/>
+        <a:srgbClr xmlns:mc="http://schemas.openxmlformats.org/markup-compatibility/2006" xmlns:a14="http://schemas.microsoft.com/office/drawing/2010/main" val="800080" mc:Ignorable=""/>
       </a:folHlink>
     </a:clrScheme>
     <a:fontScheme name="Office">
@@ -1111,7 +1304,7 @@
         <a:effectStyle>
           <a:effectLst>
             <a:outerShdw blurRad="40000" dist="20000" dir="5400000" rotWithShape="0">
-              <a:srgbClr val="000000">
+              <a:srgbClr xmlns:mc="http://schemas.openxmlformats.org/markup-compatibility/2006" xmlns:a14="http://schemas.microsoft.com/office/drawing/2010/main" val="000000" mc:Ignorable="">
                 <a:alpha val="38000"/>
               </a:srgbClr>
             </a:outerShdw>
@@ -1120,7 +1313,7 @@
         <a:effectStyle>
           <a:effectLst>
             <a:outerShdw blurRad="40000" dist="23000" dir="5400000" rotWithShape="0">
-              <a:srgbClr val="000000">
+              <a:srgbClr xmlns:mc="http://schemas.openxmlformats.org/markup-compatibility/2006" xmlns:a14="http://schemas.microsoft.com/office/drawing/2010/main" val="000000" mc:Ignorable="">
                 <a:alpha val="35000"/>
               </a:srgbClr>
             </a:outerShdw>
@@ -1129,7 +1322,7 @@
         <a:effectStyle>
           <a:effectLst>
             <a:outerShdw blurRad="40000" dist="23000" dir="5400000" rotWithShape="0">
-              <a:srgbClr val="000000">
+              <a:srgbClr xmlns:mc="http://schemas.openxmlformats.org/markup-compatibility/2006" xmlns:a14="http://schemas.microsoft.com/office/drawing/2010/main" val="000000" mc:Ignorable="">
                 <a:alpha val="35000"/>
               </a:srgbClr>
             </a:outerShdw>
@@ -1209,7 +1402,7 @@
 </file>
 
 <file path=customXml/itemProps1.xml><?xml version="1.0" encoding="utf-8"?>
-<ds:datastoreItem xmlns:ds="http://schemas.openxmlformats.org/officeDocument/2006/customXml" ds:itemID="{6C555C27-91D9-40AF-B652-928E01E57164}">
+<ds:datastoreItem xmlns:ds="http://schemas.openxmlformats.org/officeDocument/2006/customXml" ds:itemID="{83BDBB51-1B4E-4FE4-BFB0-F4DE37BCB349}">
   <ds:schemaRefs>
     <ds:schemaRef ds:uri="http://schemas.openxmlformats.org/officeDocument/2006/bibliography"/>
   </ds:schemaRefs>

</xml_diff>

<commit_message>
Personalized envelopes, major reorg
[git-p4: depot-paths = "//depot/Shul/Applications/ShomreiTorah.Billing/": change = 1827]
</commit_message>
<xml_diff>
--- a/Word Templates/Mailings/Envelopes.docx
+++ b/Word Templates/Mailings/Envelopes.docx
@@ -7,6 +7,7 @@
         <w:pStyle w:val="EnvelopeReturn"/>
         <w:framePr w:h="2188" w:hRule="exact" w:wrap="auto"/>
       </w:pPr>
+      <w:bookmarkStart w:id="0" w:name="_GoBack"/>
     </w:p>
     <w:p>
       <w:pPr>
@@ -67,7 +68,11 @@
         <w:framePr w:h="2188" w:hRule="exact" w:wrap="auto"/>
       </w:pPr>
       <w:r>
-        <w:t>Congregation Shomrei Torah</w:t>
+        <w:t>Congregation Shomrei T</w:t>
+      </w:r>
+      <w:bookmarkEnd w:id="0"/>
+      <w:r>
+        <w:t>orah</w:t>
       </w:r>
     </w:p>
     <w:p>
@@ -78,8 +83,6 @@
       <w:r>
         <w:t>1360 Clifton Ave. #908</w:t>
       </w:r>
-      <w:bookmarkStart w:id="0" w:name="_GoBack"/>
-      <w:bookmarkEnd w:id="0"/>
     </w:p>
     <w:p>
       <w:pPr>
@@ -105,9 +108,11 @@
             <w:pStyle w:val="EnvelopeAddress"/>
             <w:framePr w:wrap="auto"/>
           </w:pPr>
+          <w:proofErr w:type="spellStart"/>
           <w:r>
-            <w:t>Placeholder</w:t>
+            <w:t>MailingAddress</w:t>
           </w:r>
+          <w:proofErr w:type="spellEnd"/>
         </w:p>
       </w:sdtContent>
     </w:sdt>
@@ -125,9 +130,62 @@
             <v:textbox style="mso-next-textbox:#_x0000_s1026">
               <w:txbxContent>
                 <w:p>
+                  <w:pPr>
+                    <w:rPr>
+                      <w:rFonts w:ascii="Cambria" w:hAnsi="Cambria"/>
+                      <w:sz w:val="28"/>
+                      <w:szCs w:val="28"/>
+                    </w:rPr>
+                  </w:pPr>
+                  <w:sdt>
+                    <w:sdtPr>
+                      <w:rPr>
+                        <w:rFonts w:ascii="Cambria" w:hAnsi="Cambria"/>
+                        <w:sz w:val="28"/>
+                        <w:szCs w:val="28"/>
+                      </w:rPr>
+                      <w:id w:val="-1273318535"/>
+                      <w:placeholder>
+                        <w:docPart w:val="78CA345DC89047E2BC2B06F9A3650E45"/>
+                      </w:placeholder>
+                      <w:text/>
+                    </w:sdtPr>
+                    <w:sdtContent>
+                      <w:r>
+                        <w:rPr>
+                          <w:rFonts w:ascii="Cambria" w:hAnsi="Cambria"/>
+                          <w:sz w:val="28"/>
+                          <w:szCs w:val="28"/>
+                        </w:rPr>
+                        <w:t>Kinds</w:t>
+                      </w:r>
+                    </w:sdtContent>
+                  </w:sdt>
                   <w:r>
-                    <w:t>Statement and/or receipt enclosed</w:t>
+                    <w:rPr>
+                      <w:rFonts w:ascii="Cambria" w:hAnsi="Cambria"/>
+                      <w:sz w:val="28"/>
+                      <w:szCs w:val="28"/>
+                    </w:rPr>
+                    <w:t xml:space="preserve"> enclosed</w:t>
                   </w:r>
+                </w:p>
+                <w:p>
+                  <w:pPr>
+                    <w:rPr>
+                      <w:rFonts w:ascii="Cambria" w:hAnsi="Cambria"/>
+                    </w:rPr>
+                  </w:pPr>
+                  <w:proofErr w:type="spellStart"/>
+                  <w:proofErr w:type="gramStart"/>
+                  <w:r>
+                    <w:rPr>
+                      <w:rFonts w:ascii="Cambria" w:hAnsi="Cambria"/>
+                    </w:rPr>
+                    <w:t>nclosed</w:t>
+                  </w:r>
+                  <w:proofErr w:type="spellEnd"/>
+                  <w:proofErr w:type="gramEnd"/>
                 </w:p>
               </w:txbxContent>
             </v:textbox>
@@ -314,7 +372,6 @@
   <w:style w:type="character" w:default="1" w:styleId="DefaultParagraphFont">
     <w:name w:val="Default Paragraph Font"/>
     <w:uiPriority w:val="1"/>
-    <w:semiHidden/>
     <w:unhideWhenUsed/>
   </w:style>
   <w:style w:type="table" w:default="1" w:styleId="TableNormal">
@@ -633,6 +690,35 @@
         </w:p>
       </w:docPartBody>
     </w:docPart>
+    <w:docPart>
+      <w:docPartPr>
+        <w:name w:val="78CA345DC89047E2BC2B06F9A3650E45"/>
+        <w:category>
+          <w:name w:val="General"/>
+          <w:gallery w:val="placeholder"/>
+        </w:category>
+        <w:types>
+          <w:type w:val="bbPlcHdr"/>
+        </w:types>
+        <w:behaviors>
+          <w:behavior w:val="content"/>
+        </w:behaviors>
+        <w:guid w:val="{A8DF5D73-FFF6-472E-9CDF-7A08FCDFBFFB}"/>
+      </w:docPartPr>
+      <w:docPartBody>
+        <w:p>
+          <w:pPr>
+            <w:pStyle w:val="78CA345DC89047E2BC2B06F9A3650E45"/>
+          </w:pPr>
+          <w:r>
+            <w:rPr>
+              <w:rStyle w:val="PlaceholderText"/>
+            </w:rPr>
+            <w:t>Click here to enter text.</w:t>
+          </w:r>
+        </w:p>
+      </w:docPartBody>
+    </w:docPart>
   </w:docParts>
 </w:glossaryDocument>
 </file>
@@ -671,9 +757,8 @@
     <w:panose1 w:val="020B0604030504040204"/>
     <w:charset w:val="00"/>
     <w:family w:val="swiss"/>
-    <w:notTrueType/>
     <w:pitch w:val="variable"/>
-    <w:sig w:usb0="00000003" w:usb1="00000000" w:usb2="00000000" w:usb3="00000000" w:csb0="00000001" w:csb1="00000000"/>
+    <w:sig w:usb0="E1002EFF" w:usb1="C000605B" w:usb2="00000029" w:usb3="00000000" w:csb0="000101FF" w:csb1="00000000"/>
   </w:font>
 </w:fonts>
 </file>
@@ -690,10 +775,12 @@
   <w:rsids>
     <w:rsidRoot w:val="007E48FB"/>
     <w:rsid w:val="00554FEA"/>
+    <w:rsid w:val="006261AC"/>
     <w:rsid w:val="007E48FB"/>
     <w:rsid w:val="008359AC"/>
     <w:rsid w:val="00935DC6"/>
     <w:rsid w:val="00C46651"/>
+    <w:rsid w:val="00C5437A"/>
   </w:rsids>
   <m:mathPr>
     <m:mathFont m:val="Cambria Math"/>
@@ -712,7 +799,7 @@
   <w:clrSchemeMapping w:bg1="light1" w:t1="dark1" w:bg2="light2" w:t2="dark2" w:accent1="accent1" w:accent2="accent2" w:accent3="accent3" w:accent4="accent4" w:accent5="accent5" w:accent6="accent6" w:hyperlink="hyperlink" w:followedHyperlink="followedHyperlink"/>
   <w:decimalSymbol w:val="."/>
   <w:listSeparator w:val=","/>
-  <w14:docId w14:val="00DB4DC4"/>
+  <w14:docId w14:val="64DFF5DD"/>
 </w:settings>
 </file>
 
@@ -909,10 +996,98 @@
     <w:basedOn w:val="DefaultParagraphFont"/>
     <w:uiPriority w:val="99"/>
     <w:semiHidden/>
-    <w:rsid w:val="007E48FB"/>
+    <w:rsid w:val="00C5437A"/>
     <w:rPr>
       <w:color w:val="808080"/>
     </w:rPr>
+  </w:style>
+  <w:style w:type="paragraph" w:customStyle="1" w:styleId="387CFCBE972D49868A5E202FA59F15C0">
+    <w:name w:val="387CFCBE972D49868A5E202FA59F15C0"/>
+    <w:rsid w:val="00C5437A"/>
+  </w:style>
+  <w:style w:type="paragraph" w:customStyle="1" w:styleId="78CA345DC89047E2BC2B06F9A3650E45">
+    <w:name w:val="78CA345DC89047E2BC2B06F9A3650E45"/>
+    <w:rsid w:val="00C5437A"/>
+  </w:style>
+  <w:style w:type="paragraph" w:customStyle="1" w:styleId="CC7D69D33A3049DAB363226EDC565EC6">
+    <w:name w:val="CC7D69D33A3049DAB363226EDC565EC6"/>
+    <w:rsid w:val="00C5437A"/>
+  </w:style>
+  <w:style w:type="paragraph" w:customStyle="1" w:styleId="C430D442321249F78BE66DB84BEDB0F2">
+    <w:name w:val="C430D442321249F78BE66DB84BEDB0F2"/>
+    <w:rsid w:val="00C5437A"/>
+  </w:style>
+  <w:style w:type="paragraph" w:customStyle="1" w:styleId="FE24CCA84DBA4BB6B28B9CBFB1D633A3">
+    <w:name w:val="FE24CCA84DBA4BB6B28B9CBFB1D633A3"/>
+    <w:rsid w:val="00C5437A"/>
+  </w:style>
+  <w:style w:type="paragraph" w:customStyle="1" w:styleId="9130C8701E2D43D48F2F30A6648DB72E">
+    <w:name w:val="9130C8701E2D43D48F2F30A6648DB72E"/>
+    <w:rsid w:val="00C5437A"/>
+  </w:style>
+  <w:style w:type="paragraph" w:customStyle="1" w:styleId="181AF26DAA1C4D389C2AF7C1327E1C07">
+    <w:name w:val="181AF26DAA1C4D389C2AF7C1327E1C07"/>
+    <w:rsid w:val="00C5437A"/>
+  </w:style>
+  <w:style w:type="paragraph" w:customStyle="1" w:styleId="92FC7CE2CF6946B592B7026A7BBD3B2E">
+    <w:name w:val="92FC7CE2CF6946B592B7026A7BBD3B2E"/>
+    <w:rsid w:val="00C5437A"/>
+  </w:style>
+  <w:style w:type="paragraph" w:customStyle="1" w:styleId="3ECEEB46F82E447E97633B922CDDDF79">
+    <w:name w:val="3ECEEB46F82E447E97633B922CDDDF79"/>
+    <w:rsid w:val="00C5437A"/>
+  </w:style>
+  <w:style w:type="paragraph" w:customStyle="1" w:styleId="EE4D77D374D64A139CDEA81E8361D7AC">
+    <w:name w:val="EE4D77D374D64A139CDEA81E8361D7AC"/>
+    <w:rsid w:val="00C5437A"/>
+  </w:style>
+  <w:style w:type="paragraph" w:customStyle="1" w:styleId="3109E5D544504FD4B9C340FFF777C0B0">
+    <w:name w:val="3109E5D544504FD4B9C340FFF777C0B0"/>
+    <w:rsid w:val="00C5437A"/>
+  </w:style>
+  <w:style w:type="paragraph" w:customStyle="1" w:styleId="D62B488E8E8D4DEB9DE762AF39233736">
+    <w:name w:val="D62B488E8E8D4DEB9DE762AF39233736"/>
+    <w:rsid w:val="00C5437A"/>
+  </w:style>
+  <w:style w:type="paragraph" w:customStyle="1" w:styleId="6A0B895D4D07498FB2612260137A262A">
+    <w:name w:val="6A0B895D4D07498FB2612260137A262A"/>
+    <w:rsid w:val="00C5437A"/>
+  </w:style>
+  <w:style w:type="paragraph" w:customStyle="1" w:styleId="C04BFCC8F56C43FF80107B9D74D40464">
+    <w:name w:val="C04BFCC8F56C43FF80107B9D74D40464"/>
+    <w:rsid w:val="00C5437A"/>
+  </w:style>
+  <w:style w:type="paragraph" w:customStyle="1" w:styleId="9F3208A80D3C4E2ABAA0E79A572DCF85">
+    <w:name w:val="9F3208A80D3C4E2ABAA0E79A572DCF85"/>
+    <w:rsid w:val="00C5437A"/>
+  </w:style>
+  <w:style w:type="paragraph" w:customStyle="1" w:styleId="CF108712300244C98CAA6EBCCF389A00">
+    <w:name w:val="CF108712300244C98CAA6EBCCF389A00"/>
+    <w:rsid w:val="00C5437A"/>
+  </w:style>
+  <w:style w:type="paragraph" w:customStyle="1" w:styleId="671D4BBC6EDB4123857D49863E46307E">
+    <w:name w:val="671D4BBC6EDB4123857D49863E46307E"/>
+    <w:rsid w:val="00C5437A"/>
+  </w:style>
+  <w:style w:type="paragraph" w:customStyle="1" w:styleId="4183B393F4014D2B8496E79DC49372DE">
+    <w:name w:val="4183B393F4014D2B8496E79DC49372DE"/>
+    <w:rsid w:val="00C5437A"/>
+  </w:style>
+  <w:style w:type="paragraph" w:customStyle="1" w:styleId="DFFDAF3137284F8C92834EB45A67DCB7">
+    <w:name w:val="DFFDAF3137284F8C92834EB45A67DCB7"/>
+    <w:rsid w:val="00C5437A"/>
+  </w:style>
+  <w:style w:type="paragraph" w:customStyle="1" w:styleId="F491F96570724570AE6A53900CFB1264">
+    <w:name w:val="F491F96570724570AE6A53900CFB1264"/>
+    <w:rsid w:val="00C5437A"/>
+  </w:style>
+  <w:style w:type="paragraph" w:customStyle="1" w:styleId="6D332F97E42246E9B3506A45AE8FBAEE">
+    <w:name w:val="6D332F97E42246E9B3506A45AE8FBAEE"/>
+    <w:rsid w:val="00C5437A"/>
+  </w:style>
+  <w:style w:type="paragraph" w:customStyle="1" w:styleId="9EBC26A3649B44DBABA53D5E7C9C0A74">
+    <w:name w:val="9EBC26A3649B44DBABA53D5E7C9C0A74"/>
+    <w:rsid w:val="00C5437A"/>
   </w:style>
 </w:styles>
 </file>
@@ -1402,7 +1577,7 @@
 </file>
 
 <file path=customXml/itemProps1.xml><?xml version="1.0" encoding="utf-8"?>
-<ds:datastoreItem xmlns:ds="http://schemas.openxmlformats.org/officeDocument/2006/customXml" ds:itemID="{83BDBB51-1B4E-4FE4-BFB0-F4DE37BCB349}">
+<ds:datastoreItem xmlns:ds="http://schemas.openxmlformats.org/officeDocument/2006/customXml" ds:itemID="{138B0E73-F83E-49EA-A5B7-A800335C4C60}">
   <ds:schemaRefs>
     <ds:schemaRef ds:uri="http://schemas.openxmlformats.org/officeDocument/2006/bibliography"/>
   </ds:schemaRefs>

</xml_diff>